<commit_message>
Update pathway diagram to reflect possibility of leaving after the clinic step
</commit_message>
<xml_diff>
--- a/Pathway_diagram.docx
+++ b/Pathway_diagram.docx
@@ -1,8 +1,84 @@
 
 <file path=word/document.xml><?xml version="1.0" encoding="utf-8"?>
-<w:document xmlns:wpc="http://schemas.microsoft.com/office/word/2010/wordprocessingCanvas" xmlns:cx="http://schemas.microsoft.com/office/drawing/2014/chartex" xmlns:cx1="http://schemas.microsoft.com/office/drawing/2015/9/8/chartex" xmlns:cx2="http://schemas.microsoft.com/office/drawing/2015/10/21/chartex" xmlns:cx3="http://schemas.microsoft.com/office/drawing/2016/5/9/chartex" xmlns:cx4="http://schemas.microsoft.com/office/drawing/2016/5/10/chartex" xmlns:cx5="http://schemas.microsoft.com/office/drawing/2016/5/11/chartex" xmlns:cx6="http://schemas.microsoft.com/office/drawing/2016/5/12/chartex" xmlns:cx7="http://schemas.microsoft.com/office/drawing/2016/5/13/chartex" xmlns:cx8="http://schemas.microsoft.com/office/drawing/2016/5/14/chartex" xmlns:mc="http://schemas.openxmlformats.org/markup-compatibility/2006" xmlns:aink="http://schemas.microsoft.com/office/drawing/2016/ink" xmlns:am3d="http://schemas.microsoft.com/office/drawing/2017/model3d" xmlns:o="urn:schemas-microsoft-com:office:office" xmlns:oel="http://schemas.microsoft.com/office/2019/extlst" xmlns:r="http://schemas.openxmlformats.org/officeDocument/2006/relationships" xmlns:m="http://schemas.openxmlformats.org/officeDocument/2006/math" xmlns:v="urn:schemas-microsoft-com:vml" xmlns:wp14="http://schemas.microsoft.com/office/word/2010/wordprocessingDrawing" xmlns:wp="http://schemas.openxmlformats.org/drawingml/2006/wordprocessingDrawing" xmlns:w10="urn:schemas-microsoft-com:office:word" xmlns:w="http://schemas.openxmlformats.org/wordprocessingml/2006/main" xmlns:w14="http://schemas.microsoft.com/office/word/2010/wordml" xmlns:w15="http://schemas.microsoft.com/office/word/2012/wordml" xmlns:w16cex="http://schemas.microsoft.com/office/word/2018/wordml/cex" xmlns:w16cid="http://schemas.microsoft.com/office/word/2016/wordml/cid" xmlns:w16="http://schemas.microsoft.com/office/word/2018/wordml" xmlns:w16du="http://schemas.microsoft.com/office/word/2023/wordml/word16du" xmlns:w16sdtdh="http://schemas.microsoft.com/office/word/2020/wordml/sdtdatahash" xmlns:w16se="http://schemas.microsoft.com/office/word/2015/wordml/symex" xmlns:wpg="http://schemas.microsoft.com/office/word/2010/wordprocessingGroup" xmlns:wpi="http://schemas.microsoft.com/office/word/2010/wordprocessingInk" xmlns:wne="http://schemas.microsoft.com/office/word/2006/wordml" xmlns:wps="http://schemas.microsoft.com/office/word/2010/wordprocessingShape" mc:Ignorable="w14 w15 w16se w16cid w16 w16cex w16sdtdh w16du wp14">
+<w:document xmlns:wpc="http://schemas.microsoft.com/office/word/2010/wordprocessingCanvas" xmlns:cx="http://schemas.microsoft.com/office/drawing/2014/chartex" xmlns:cx1="http://schemas.microsoft.com/office/drawing/2015/9/8/chartex" xmlns:cx2="http://schemas.microsoft.com/office/drawing/2015/10/21/chartex" xmlns:cx3="http://schemas.microsoft.com/office/drawing/2016/5/9/chartex" xmlns:cx4="http://schemas.microsoft.com/office/drawing/2016/5/10/chartex" xmlns:cx5="http://schemas.microsoft.com/office/drawing/2016/5/11/chartex" xmlns:cx6="http://schemas.microsoft.com/office/drawing/2016/5/12/chartex" xmlns:cx7="http://schemas.microsoft.com/office/drawing/2016/5/13/chartex" xmlns:cx8="http://schemas.microsoft.com/office/drawing/2016/5/14/chartex" xmlns:mc="http://schemas.openxmlformats.org/markup-compatibility/2006" xmlns:aink="http://schemas.microsoft.com/office/drawing/2016/ink" xmlns:am3d="http://schemas.microsoft.com/office/drawing/2017/model3d" xmlns:o="urn:schemas-microsoft-com:office:office" xmlns:oel="http://schemas.microsoft.com/office/2019/extlst" xmlns:r="http://schemas.openxmlformats.org/officeDocument/2006/relationships" xmlns:m="http://schemas.openxmlformats.org/officeDocument/2006/math" xmlns:v="urn:schemas-microsoft-com:vml" xmlns:wp14="http://schemas.microsoft.com/office/word/2010/wordprocessingDrawing" xmlns:wp="http://schemas.openxmlformats.org/drawingml/2006/wordprocessingDrawing" xmlns:w10="urn:schemas-microsoft-com:office:word" xmlns:w="http://schemas.openxmlformats.org/wordprocessingml/2006/main" xmlns:w14="http://schemas.microsoft.com/office/word/2010/wordml" xmlns:w15="http://schemas.microsoft.com/office/word/2012/wordml" xmlns:w16cex="http://schemas.microsoft.com/office/word/2018/wordml/cex" xmlns:w16cid="http://schemas.microsoft.com/office/word/2016/wordml/cid" xmlns:w16="http://schemas.microsoft.com/office/word/2018/wordml" xmlns:w16du="http://schemas.microsoft.com/office/word/2023/wordml/word16du" xmlns:w16sdtdh="http://schemas.microsoft.com/office/word/2020/wordml/sdtdatahash" xmlns:w16sdtfl="http://schemas.microsoft.com/office/word/2024/wordml/sdtformatlock" xmlns:w16se="http://schemas.microsoft.com/office/word/2015/wordml/symex" xmlns:wpg="http://schemas.microsoft.com/office/word/2010/wordprocessingGroup" xmlns:wpi="http://schemas.microsoft.com/office/word/2010/wordprocessingInk" xmlns:wne="http://schemas.microsoft.com/office/word/2006/wordml" xmlns:wps="http://schemas.microsoft.com/office/word/2010/wordprocessingShape" mc:Ignorable="w14 w15 w16se w16cid w16 w16cex w16sdtdh w16sdtfl w16du wp14">
   <w:body>
     <w:p>
+      <w:r>
+        <w:rPr>
+          <w:noProof/>
+        </w:rPr>
+        <mc:AlternateContent>
+          <mc:Choice Requires="wps">
+            <w:drawing>
+              <wp:anchor distT="0" distB="0" distL="114300" distR="114300" simplePos="0" relativeHeight="251679744" behindDoc="0" locked="0" layoutInCell="1" allowOverlap="1" wp14:anchorId="089F2133" wp14:editId="2CA4B3B1">
+                <wp:simplePos x="0" y="0"/>
+                <wp:positionH relativeFrom="column">
+                  <wp:posOffset>5052060</wp:posOffset>
+                </wp:positionH>
+                <wp:positionV relativeFrom="paragraph">
+                  <wp:posOffset>1569720</wp:posOffset>
+                </wp:positionV>
+                <wp:extent cx="1508760" cy="685800"/>
+                <wp:effectExtent l="38100" t="0" r="15240" b="57150"/>
+                <wp:wrapNone/>
+                <wp:docPr id="2133126135" name="Straight Arrow Connector 9"/>
+                <wp:cNvGraphicFramePr/>
+                <a:graphic xmlns:a="http://schemas.openxmlformats.org/drawingml/2006/main">
+                  <a:graphicData uri="http://schemas.microsoft.com/office/word/2010/wordprocessingShape">
+                    <wps:wsp>
+                      <wps:cNvCnPr/>
+                      <wps:spPr>
+                        <a:xfrm flipH="1">
+                          <a:off x="0" y="0"/>
+                          <a:ext cx="1508760" cy="685800"/>
+                        </a:xfrm>
+                        <a:prstGeom prst="straightConnector1">
+                          <a:avLst/>
+                        </a:prstGeom>
+                        <a:ln w="12700">
+                          <a:tailEnd type="triangle"/>
+                        </a:ln>
+                      </wps:spPr>
+                      <wps:style>
+                        <a:lnRef idx="1">
+                          <a:schemeClr val="accent1"/>
+                        </a:lnRef>
+                        <a:fillRef idx="0">
+                          <a:schemeClr val="accent1"/>
+                        </a:fillRef>
+                        <a:effectRef idx="0">
+                          <a:schemeClr val="accent1"/>
+                        </a:effectRef>
+                        <a:fontRef idx="minor">
+                          <a:schemeClr val="tx1"/>
+                        </a:fontRef>
+                      </wps:style>
+                      <wps:bodyPr/>
+                    </wps:wsp>
+                  </a:graphicData>
+                </a:graphic>
+                <wp14:sizeRelH relativeFrom="margin">
+                  <wp14:pctWidth>0</wp14:pctWidth>
+                </wp14:sizeRelH>
+                <wp14:sizeRelV relativeFrom="margin">
+                  <wp14:pctHeight>0</wp14:pctHeight>
+                </wp14:sizeRelV>
+              </wp:anchor>
+            </w:drawing>
+          </mc:Choice>
+          <mc:Fallback>
+            <w:pict>
+              <v:shapetype w14:anchorId="3E33998F" id="_x0000_t32" coordsize="21600,21600" o:spt="32" o:oned="t" path="m,l21600,21600e" filled="f">
+                <v:path arrowok="t" fillok="f" o:connecttype="none"/>
+                <o:lock v:ext="edit" shapetype="t"/>
+              </v:shapetype>
+              <v:shape id="Straight Arrow Connector 9" o:spid="_x0000_s1026" type="#_x0000_t32" style="position:absolute;margin-left:397.8pt;margin-top:123.6pt;width:118.8pt;height:54pt;flip:x;z-index:251679744;visibility:visible;mso-wrap-style:square;mso-width-percent:0;mso-height-percent:0;mso-wrap-distance-left:9pt;mso-wrap-distance-top:0;mso-wrap-distance-right:9pt;mso-wrap-distance-bottom:0;mso-position-horizontal:absolute;mso-position-horizontal-relative:text;mso-position-vertical:absolute;mso-position-vertical-relative:text;mso-width-percent:0;mso-height-percent:0;mso-width-relative:margin;mso-height-relative:margin" o:gfxdata="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" strokecolor="#156082 [3204]" strokeweight="1pt">
+                <v:stroke endarrow="block" joinstyle="miter"/>
+              </v:shape>
+            </w:pict>
+          </mc:Fallback>
+        </mc:AlternateContent>
+      </w:r>
       <w:r>
         <w:rPr>
           <w:noProof/>
@@ -80,7 +156,7 @@
         <mc:AlternateContent>
           <mc:Choice Requires="wps">
             <w:drawing>
-              <wp:anchor distT="0" distB="0" distL="114300" distR="114300" simplePos="0" relativeHeight="251676672" behindDoc="0" locked="0" layoutInCell="1" allowOverlap="1" wp14:anchorId="2142B4D2" wp14:editId="1F0E8153">
+              <wp:anchor distT="0" distB="0" distL="114300" distR="114300" simplePos="0" relativeHeight="251676672" behindDoc="0" locked="0" layoutInCell="1" allowOverlap="1" wp14:anchorId="2142B4D2" wp14:editId="1E69C557">
                 <wp:simplePos x="0" y="0"/>
                 <wp:positionH relativeFrom="column">
                   <wp:posOffset>6273377</wp:posOffset>
@@ -185,7 +261,7 @@
         <mc:AlternateContent>
           <mc:Choice Requires="wps">
             <w:drawing>
-              <wp:anchor distT="0" distB="0" distL="114300" distR="114300" simplePos="0" relativeHeight="251674624" behindDoc="0" locked="0" layoutInCell="1" allowOverlap="1" wp14:anchorId="623E1E9D" wp14:editId="67CC0B01">
+              <wp:anchor distT="0" distB="0" distL="114300" distR="114300" simplePos="0" relativeHeight="251674624" behindDoc="0" locked="0" layoutInCell="1" allowOverlap="1" wp14:anchorId="623E1E9D" wp14:editId="53A2208F">
                 <wp:simplePos x="0" y="0"/>
                 <wp:positionH relativeFrom="column">
                   <wp:posOffset>4902200</wp:posOffset>
@@ -232,12 +308,18 @@
                     </wps:wsp>
                   </a:graphicData>
                 </a:graphic>
+                <wp14:sizeRelH relativeFrom="margin">
+                  <wp14:pctWidth>0</wp14:pctWidth>
+                </wp14:sizeRelH>
+                <wp14:sizeRelV relativeFrom="margin">
+                  <wp14:pctHeight>0</wp14:pctHeight>
+                </wp14:sizeRelV>
               </wp:anchor>
             </w:drawing>
           </mc:Choice>
           <mc:Fallback>
             <w:pict>
-              <v:shape w14:anchorId="1AC8B1B1" id="Straight Arrow Connector 9" o:spid="_x0000_s1026" type="#_x0000_t32" style="position:absolute;margin-left:386pt;margin-top:148pt;width:0;height:31.35pt;z-index:251674624;visibility:visible;mso-wrap-style:square;mso-wrap-distance-left:9pt;mso-wrap-distance-top:0;mso-wrap-distance-right:9pt;mso-wrap-distance-bottom:0;mso-position-horizontal:absolute;mso-position-horizontal-relative:text;mso-position-vertical:absolute;mso-position-vertical-relative:text" o:gfxdata="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" strokecolor="#156082 [3204]" strokeweight="1pt">
+              <v:shape w14:anchorId="566C6276" id="Straight Arrow Connector 9" o:spid="_x0000_s1026" type="#_x0000_t32" style="position:absolute;margin-left:386pt;margin-top:148pt;width:0;height:31.35pt;z-index:251674624;visibility:visible;mso-wrap-style:square;mso-width-percent:0;mso-height-percent:0;mso-wrap-distance-left:9pt;mso-wrap-distance-top:0;mso-wrap-distance-right:9pt;mso-wrap-distance-bottom:0;mso-position-horizontal:absolute;mso-position-horizontal-relative:text;mso-position-vertical:absolute;mso-position-vertical-relative:text;mso-width-percent:0;mso-height-percent:0;mso-width-relative:margin;mso-height-relative:margin" o:gfxdata="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" strokecolor="#156082 [3204]" strokeweight="1pt">
                 <v:stroke endarrow="block" joinstyle="miter"/>
               </v:shape>
             </w:pict>
@@ -956,7 +1038,7 @@
 </file>
 
 <file path=word/styles.xml><?xml version="1.0" encoding="utf-8"?>
-<w:styles xmlns:mc="http://schemas.openxmlformats.org/markup-compatibility/2006" xmlns:r="http://schemas.openxmlformats.org/officeDocument/2006/relationships" xmlns:w="http://schemas.openxmlformats.org/wordprocessingml/2006/main" xmlns:w14="http://schemas.microsoft.com/office/word/2010/wordml" xmlns:w15="http://schemas.microsoft.com/office/word/2012/wordml" xmlns:w16cex="http://schemas.microsoft.com/office/word/2018/wordml/cex" xmlns:w16cid="http://schemas.microsoft.com/office/word/2016/wordml/cid" xmlns:w16="http://schemas.microsoft.com/office/word/2018/wordml" xmlns:w16du="http://schemas.microsoft.com/office/word/2023/wordml/word16du" xmlns:w16sdtdh="http://schemas.microsoft.com/office/word/2020/wordml/sdtdatahash" xmlns:w16se="http://schemas.microsoft.com/office/word/2015/wordml/symex" mc:Ignorable="w14 w15 w16se w16cid w16 w16cex w16sdtdh w16du">
+<w:styles xmlns:mc="http://schemas.openxmlformats.org/markup-compatibility/2006" xmlns:r="http://schemas.openxmlformats.org/officeDocument/2006/relationships" xmlns:w="http://schemas.openxmlformats.org/wordprocessingml/2006/main" xmlns:w14="http://schemas.microsoft.com/office/word/2010/wordml" xmlns:w15="http://schemas.microsoft.com/office/word/2012/wordml" xmlns:w16cex="http://schemas.microsoft.com/office/word/2018/wordml/cex" xmlns:w16cid="http://schemas.microsoft.com/office/word/2016/wordml/cid" xmlns:w16="http://schemas.microsoft.com/office/word/2018/wordml" xmlns:w16du="http://schemas.microsoft.com/office/word/2023/wordml/word16du" xmlns:w16sdtdh="http://schemas.microsoft.com/office/word/2020/wordml/sdtdatahash" xmlns:w16sdtfl="http://schemas.microsoft.com/office/word/2024/wordml/sdtformatlock" xmlns:w16se="http://schemas.microsoft.com/office/word/2015/wordml/symex" mc:Ignorable="w14 w15 w16se w16cid w16 w16cex w16sdtdh w16sdtfl w16du">
   <w:docDefaults>
     <w:rPrDefault>
       <w:rPr>

</xml_diff>